<commit_message>
Especificação de Caso de Uso Remover Usuário
Especificação de Caso de Uso Remover Usuário
</commit_message>
<xml_diff>
--- a/Especificação caso de uso Remover Usuário.docx
+++ b/Especificação caso de uso Remover Usuário.docx
@@ -1574,7 +1574,17 @@
           <w:szCs w:val="20"/>
           <w:lang w:eastAsia="ar-SA"/>
         </w:rPr>
-        <w:t>ema deseja visualizar algum usuário, cadastrar, editar ou remover o mesmo.</w:t>
+        <w:t xml:space="preserve">ema deseja </w:t>
+      </w:r>
+      <w:r>
+        <w:rPr>
+          <w:rFonts w:ascii="Arial" w:hAnsi="Arial" w:cs="Arial"/>
+          <w:noProof/>
+          <w:sz w:val="20"/>
+          <w:szCs w:val="20"/>
+          <w:lang w:eastAsia="ar-SA"/>
+        </w:rPr>
+        <w:t>remover um usuário.</w:t>
       </w:r>
     </w:p>
     <w:p>
@@ -2531,40 +2541,6 @@
       </w:pPr>
       <w:r>
         <w:t>Listar Usuários</w:t>
-      </w:r>
-    </w:p>
-    <w:p>
-      <w:pPr>
-        <w:pStyle w:val="Corpodetexto"/>
-        <w:numPr>
-          <w:ilvl w:val="0"/>
-          <w:numId w:val="3"/>
-        </w:numPr>
-        <w:tabs>
-          <w:tab w:val="clear" w:pos="1134"/>
-          <w:tab w:val="num" w:pos="960"/>
-        </w:tabs>
-        <w:ind w:left="960" w:hanging="251"/>
-      </w:pPr>
-      <w:r>
-        <w:t>Gerar Relatórios</w:t>
-      </w:r>
-    </w:p>
-    <w:p>
-      <w:pPr>
-        <w:pStyle w:val="Corpodetexto"/>
-        <w:numPr>
-          <w:ilvl w:val="0"/>
-          <w:numId w:val="3"/>
-        </w:numPr>
-        <w:tabs>
-          <w:tab w:val="clear" w:pos="1134"/>
-          <w:tab w:val="num" w:pos="960"/>
-        </w:tabs>
-        <w:ind w:left="960" w:hanging="251"/>
-      </w:pPr>
-      <w:r>
-        <w:t>Visualizar Usuários</w:t>
       </w:r>
     </w:p>
     <w:p>

</xml_diff>